<commit_message>
Quick Change to Syntax
</commit_message>
<xml_diff>
--- a/Network_Protocols.docx
+++ b/Network_Protocols.docx
@@ -279,105 +279,127 @@
       <w:r>
         <w:t>0</w:t>
       </w:r>
+      <w:r>
+        <w:t xml:space="preserve"> (S, one seat, sea</w:t>
+      </w:r>
+      <w:r>
+        <w:t xml:space="preserve">t 1, </w:t>
+      </w:r>
+      <w:r>
+        <w:t>1</w:t>
+      </w:r>
+      <w:r>
+        <w:t xml:space="preserve"> </w:t>
+      </w:r>
+      <w:r>
+        <w:t>chars</w:t>
+      </w:r>
+      <w:r>
+        <w:t xml:space="preserve"> of data, </w:t>
+      </w:r>
+      <w:r>
+        <w:t>line number 10</w:t>
+      </w:r>
+      <w:r>
+        <w:t>)</w:t>
+      </w:r>
+      <w:r>
+        <w:br/>
+      </w:r>
+      <w:r>
+        <w:br/>
+        <w:t>Example:</w:t>
+      </w:r>
+      <w:r>
+        <w:br/>
+        <w:t>S_5_01011_</w:t>
+      </w:r>
+      <w:r>
+        <w:t>2</w:t>
+      </w:r>
+      <w:r>
+        <w:t>_1</w:t>
+      </w:r>
+      <w:r>
+        <w:t>0</w:t>
+      </w:r>
+    </w:p>
+    <w:p>
+      <w:r>
+        <w:rPr>
+          <w:u w:val="single"/>
+        </w:rPr>
+        <w:t>Raspberry Pi</w:t>
+      </w:r>
+      <w:r>
+        <w:rPr>
+          <w:u w:val="single"/>
+        </w:rPr>
+        <w:t>-side Protocols</w:t>
+      </w:r>
+      <w:r>
+        <w:t>:</w:t>
+      </w:r>
+      <w:r>
+        <w:br/>
+      </w:r>
+      <w:r>
+        <w:br/>
+        <w:t>Send to the Server the data:</w:t>
+      </w:r>
+      <w:r>
+        <w:br/>
+      </w:r>
+      <w:r>
+        <w:t>u</w:t>
+      </w:r>
+      <w:r>
+        <w:t xml:space="preserve"> </w:t>
+      </w:r>
+      <w:r>
+        <w:t>–</w:t>
+      </w:r>
+      <w:r>
+        <w:t xml:space="preserve"> update</w:t>
+      </w:r>
+      <w:r>
+        <w:t>.</w:t>
+      </w:r>
+      <w:r>
+        <w:br/>
+      </w:r>
+      <w:r>
+        <w:t>c – close.</w:t>
+      </w:r>
+      <w:r>
+        <w:br/>
+      </w:r>
+      <w:r>
+        <w:br/>
+      </w:r>
+      <w:r>
+        <w:rPr>
+          <w:u w:val="single"/>
+        </w:rPr>
+        <w:t>Server</w:t>
+      </w:r>
+      <w:r>
+        <w:rPr>
+          <w:u w:val="single"/>
+        </w:rPr>
+        <w:t>-side Protocols</w:t>
+      </w:r>
+      <w:r>
+        <w:t>:</w:t>
+      </w:r>
+    </w:p>
+    <w:p>
+      <w:r>
+        <w:t>r – received ( when the pi sends data to server, returns ‘r’, for ack )</w:t>
+      </w:r>
       <w:bookmarkStart w:id="0" w:name="_GoBack"/>
       <w:bookmarkEnd w:id="0"/>
-      <w:r>
-        <w:t xml:space="preserve"> (S, one seat, sea</w:t>
-      </w:r>
-      <w:r>
-        <w:t xml:space="preserve">t 1, </w:t>
-      </w:r>
-      <w:r>
-        <w:t>1</w:t>
-      </w:r>
-      <w:r>
-        <w:t xml:space="preserve"> </w:t>
-      </w:r>
-      <w:r>
-        <w:t>chars</w:t>
-      </w:r>
-      <w:r>
-        <w:t xml:space="preserve"> of data, </w:t>
-      </w:r>
-      <w:r>
-        <w:t>line number 10</w:t>
-      </w:r>
-      <w:r>
-        <w:t>)</w:t>
-      </w:r>
-      <w:r>
-        <w:br/>
-      </w:r>
-      <w:r>
-        <w:br/>
-        <w:t>Example:</w:t>
-      </w:r>
-      <w:r>
-        <w:br/>
-        <w:t>S_5_01011_</w:t>
-      </w:r>
-      <w:r>
-        <w:t>2</w:t>
-      </w:r>
-      <w:r>
-        <w:t>_1</w:t>
-      </w:r>
-      <w:r>
-        <w:t>0</w:t>
-      </w:r>
     </w:p>
-    <w:p>
-      <w:r>
-        <w:rPr>
-          <w:u w:val="single"/>
-        </w:rPr>
-        <w:t>Raspberry Pi</w:t>
-      </w:r>
-      <w:r>
-        <w:rPr>
-          <w:u w:val="single"/>
-        </w:rPr>
-        <w:t>-side Protocols</w:t>
-      </w:r>
-      <w:r>
-        <w:t>:</w:t>
-      </w:r>
-      <w:r>
-        <w:br/>
-      </w:r>
-      <w:r>
-        <w:br/>
-        <w:t>Send to the Server the data:</w:t>
-      </w:r>
-      <w:r>
-        <w:br/>
-      </w:r>
-      <w:r>
-        <w:br/>
-      </w:r>
-      <w:r>
-        <w:br/>
-      </w:r>
-      <w:r>
-        <w:br/>
-      </w:r>
-      <w:r>
-        <w:rPr>
-          <w:u w:val="single"/>
-        </w:rPr>
-        <w:t>Server</w:t>
-      </w:r>
-      <w:r>
-        <w:rPr>
-          <w:u w:val="single"/>
-        </w:rPr>
-        <w:t>-side Protocols</w:t>
-      </w:r>
-      <w:r>
-        <w:t>:</w:t>
-      </w:r>
-    </w:p>
-    <w:p/>
     <w:p/>
     <w:sectPr>
       <w:pgSz w:w="12240" w:h="15840"/>

</xml_diff>

<commit_message>
Stracture Change To Code
Changed a little of the code + the stracture of it.
</commit_message>
<xml_diff>
--- a/Network_Protocols.docx
+++ b/Network_Protocols.docx
@@ -1,6 +1,6 @@
 
 <file path=word/document.xml><?xml version="1.0" encoding="utf-8"?>
-<w:document xmlns:wpc="http://schemas.microsoft.com/office/word/2010/wordprocessingCanvas" xmlns:mc="http://schemas.openxmlformats.org/markup-compatibility/2006" xmlns:o="urn:schemas-microsoft-com:office:office" xmlns:r="http://schemas.openxmlformats.org/officeDocument/2006/relationships" xmlns:m="http://schemas.openxmlformats.org/officeDocument/2006/math" xmlns:v="urn:schemas-microsoft-com:vml" xmlns:wp14="http://schemas.microsoft.com/office/word/2010/wordprocessingDrawing" xmlns:wp="http://schemas.openxmlformats.org/drawingml/2006/wordprocessingDrawing" xmlns:w10="urn:schemas-microsoft-com:office:word" xmlns:w="http://schemas.openxmlformats.org/wordprocessingml/2006/main" xmlns:w14="http://schemas.microsoft.com/office/word/2010/wordml" xmlns:w15="http://schemas.microsoft.com/office/word/2012/wordml" xmlns:wpg="http://schemas.microsoft.com/office/word/2010/wordprocessingGroup" xmlns:wpi="http://schemas.microsoft.com/office/word/2010/wordprocessingInk" xmlns:wne="http://schemas.microsoft.com/office/word/2006/wordml" xmlns:wps="http://schemas.microsoft.com/office/word/2010/wordprocessingShape" mc:Ignorable="w14 w15 wp14">
+<w:document xmlns:wpc="http://schemas.microsoft.com/office/word/2010/wordprocessingCanvas" xmlns:cx="http://schemas.microsoft.com/office/drawing/2014/chartex" xmlns:cx1="http://schemas.microsoft.com/office/drawing/2015/9/8/chartex" xmlns:cx2="http://schemas.microsoft.com/office/drawing/2015/10/21/chartex" xmlns:cx3="http://schemas.microsoft.com/office/drawing/2016/5/9/chartex" xmlns:cx4="http://schemas.microsoft.com/office/drawing/2016/5/10/chartex" xmlns:cx5="http://schemas.microsoft.com/office/drawing/2016/5/11/chartex" xmlns:mc="http://schemas.openxmlformats.org/markup-compatibility/2006" xmlns:o="urn:schemas-microsoft-com:office:office" xmlns:r="http://schemas.openxmlformats.org/officeDocument/2006/relationships" xmlns:m="http://schemas.openxmlformats.org/officeDocument/2006/math" xmlns:v="urn:schemas-microsoft-com:vml" xmlns:wp14="http://schemas.microsoft.com/office/word/2010/wordprocessingDrawing" xmlns:wp="http://schemas.openxmlformats.org/drawingml/2006/wordprocessingDrawing" xmlns:w10="urn:schemas-microsoft-com:office:word" xmlns:w="http://schemas.openxmlformats.org/wordprocessingml/2006/main" xmlns:w14="http://schemas.microsoft.com/office/word/2010/wordml" xmlns:w15="http://schemas.microsoft.com/office/word/2012/wordml" xmlns:w16se="http://schemas.microsoft.com/office/word/2015/wordml/symex" xmlns:wpg="http://schemas.microsoft.com/office/word/2010/wordprocessingGroup" xmlns:wpi="http://schemas.microsoft.com/office/word/2010/wordprocessingInk" xmlns:wne="http://schemas.microsoft.com/office/word/2006/wordml" xmlns:wps="http://schemas.microsoft.com/office/word/2010/wordprocessingShape" mc:Ignorable="w14 w15 w16se wp14">
   <w:body>
     <w:p>
       <w:r>
@@ -89,25 +89,7 @@
         <w:rPr>
           <w:u w:val="single"/>
         </w:rPr>
-        <w:t>-side</w:t>
-      </w:r>
-      <w:r>
-        <w:rPr>
-          <w:u w:val="single"/>
-        </w:rPr>
-        <w:t xml:space="preserve"> Proto</w:t>
-      </w:r>
-      <w:r>
-        <w:rPr>
-          <w:u w:val="single"/>
-        </w:rPr>
-        <w:t>c</w:t>
-      </w:r>
-      <w:r>
-        <w:rPr>
-          <w:u w:val="single"/>
-        </w:rPr>
-        <w:t>ols</w:t>
+        <w:t xml:space="preserve"> to Raspberry Pi Protocols</w:t>
       </w:r>
       <w:r>
         <w:t>:</w:t>
@@ -223,25 +205,25 @@
         <w:t>: S</w:t>
       </w:r>
       <w:r>
-        <w:t>_</w:t>
+        <w:t>;</w:t>
       </w:r>
       <w:r>
         <w:t>L1</w:t>
       </w:r>
       <w:r>
-        <w:t>_</w:t>
+        <w:t>;</w:t>
       </w:r>
       <w:r>
         <w:t>A</w:t>
       </w:r>
       <w:r>
-        <w:t>_</w:t>
+        <w:t>;</w:t>
       </w:r>
       <w:r>
         <w:t>L2</w:t>
       </w:r>
       <w:r>
-        <w:t>_</w:t>
+        <w:t>;</w:t>
       </w:r>
       <w:r>
         <w:t>R</w:t>
@@ -253,25 +235,25 @@
         <w:t xml:space="preserve"> Example: S</w:t>
       </w:r>
       <w:r>
-        <w:t>_</w:t>
+        <w:t>;</w:t>
       </w:r>
       <w:r>
         <w:t>1</w:t>
       </w:r>
       <w:r>
-        <w:t>_</w:t>
+        <w:t>;</w:t>
       </w:r>
       <w:r>
         <w:t>1</w:t>
       </w:r>
       <w:r>
-        <w:t>_</w:t>
+        <w:t>;</w:t>
       </w:r>
       <w:r>
         <w:t>2</w:t>
       </w:r>
       <w:r>
-        <w:t>_</w:t>
+        <w:t>;</w:t>
       </w:r>
       <w:r>
         <w:t>1</w:t>
@@ -312,13 +294,31 @@
       </w:r>
       <w:r>
         <w:br/>
-        <w:t>S_5_01011_</w:t>
+        <w:t>S</w:t>
+      </w:r>
+      <w:r>
+        <w:t>;</w:t>
+      </w:r>
+      <w:r>
+        <w:t>5</w:t>
+      </w:r>
+      <w:r>
+        <w:t>;</w:t>
+      </w:r>
+      <w:r>
+        <w:t>01011</w:t>
+      </w:r>
+      <w:r>
+        <w:t>;</w:t>
       </w:r>
       <w:r>
         <w:t>2</w:t>
       </w:r>
       <w:r>
-        <w:t>_1</w:t>
+        <w:t>;</w:t>
+      </w:r>
+      <w:r>
+        <w:t>1</w:t>
       </w:r>
       <w:r>
         <w:t>0</w:t>
@@ -335,7 +335,13 @@
         <w:rPr>
           <w:u w:val="single"/>
         </w:rPr>
-        <w:t>-side Protocols</w:t>
+        <w:t xml:space="preserve"> to Server</w:t>
+      </w:r>
+      <w:r>
+        <w:rPr>
+          <w:u w:val="single"/>
+        </w:rPr>
+        <w:t xml:space="preserve"> Protocols</w:t>
       </w:r>
       <w:r>
         <w:t>:</w:t>
@@ -363,18 +369,32 @@
         <w:t xml:space="preserve"> update</w:t>
       </w:r>
       <w:r>
+        <w:t xml:space="preserve"> </w:t>
+      </w:r>
+      <w:r>
+        <w:t>(seats).</w:t>
+      </w:r>
+      <w:bookmarkStart w:id="0" w:name="_GoBack"/>
+      <w:bookmarkEnd w:id="0"/>
+      <w:r>
+        <w:br/>
+      </w:r>
+      <w:r>
+        <w:t>c – close</w:t>
+      </w:r>
+      <w:r>
+        <w:t xml:space="preserve"> </w:t>
+      </w:r>
+      <w:r>
+        <w:t>(socket)</w:t>
+      </w:r>
+      <w:r>
         <w:t>.</w:t>
       </w:r>
       <w:r>
         <w:br/>
       </w:r>
       <w:r>
-        <w:t>c – close.</w:t>
-      </w:r>
-      <w:r>
-        <w:br/>
-      </w:r>
-      <w:r>
         <w:br/>
       </w:r>
       <w:r>
@@ -387,7 +407,13 @@
         <w:rPr>
           <w:u w:val="single"/>
         </w:rPr>
-        <w:t>-side Protocols</w:t>
+        <w:t xml:space="preserve"> to Raspberry Pi</w:t>
+      </w:r>
+      <w:r>
+        <w:rPr>
+          <w:u w:val="single"/>
+        </w:rPr>
+        <w:t xml:space="preserve"> Protocols</w:t>
       </w:r>
       <w:r>
         <w:t>:</w:t>
@@ -395,12 +421,82 @@
     </w:p>
     <w:p>
       <w:r>
-        <w:t>r – received ( when the pi sends data to server, returns ‘r’, for ack )</w:t>
-      </w:r>
-      <w:bookmarkStart w:id="0" w:name="_GoBack"/>
-      <w:bookmarkEnd w:id="0"/>
+        <w:t>r – received ( when the pi sends data to server, returns ‘r’, for ack</w:t>
+      </w:r>
+      <w:r>
+        <w:t xml:space="preserve">. If RPI doesn’t get ‘r’, doesn’t continue </w:t>
+      </w:r>
+      <w:r>
+        <w:t xml:space="preserve"> )</w:t>
+      </w:r>
     </w:p>
-    <w:p/>
+    <w:p>
+      <w:r>
+        <w:rPr>
+          <w:rFonts w:hint="cs"/>
+          <w:u w:val="single"/>
+        </w:rPr>
+        <w:t>C</w:t>
+      </w:r>
+      <w:r>
+        <w:rPr>
+          <w:u w:val="single"/>
+        </w:rPr>
+        <w:t xml:space="preserve">lient </w:t>
+      </w:r>
+      <w:r>
+        <w:rPr>
+          <w:u w:val="single"/>
+        </w:rPr>
+        <w:t>t</w:t>
+      </w:r>
+      <w:r>
+        <w:rPr>
+          <w:u w:val="single"/>
+        </w:rPr>
+        <w:t>o Server Protocols:</w:t>
+      </w:r>
+      <w:r>
+        <w:rPr>
+          <w:u w:val="single"/>
+        </w:rPr>
+        <w:br/>
+      </w:r>
+      <w:r>
+        <w:rPr>
+          <w:u w:val="single"/>
+        </w:rPr>
+        <w:br/>
+      </w:r>
+      <w:r>
+        <w:t>c – close</w:t>
+      </w:r>
+      <w:r>
+        <w:t xml:space="preserve"> (socket)</w:t>
+      </w:r>
+      <w:r>
+        <w:t>.</w:t>
+      </w:r>
+      <w:r>
+        <w:br/>
+        <w:t xml:space="preserve">g </w:t>
+      </w:r>
+      <w:r>
+        <w:t>–</w:t>
+      </w:r>
+      <w:r>
+        <w:t xml:space="preserve"> get</w:t>
+      </w:r>
+      <w:r>
+        <w:t xml:space="preserve"> (seats</w:t>
+      </w:r>
+      <w:r>
+        <w:t>)</w:t>
+      </w:r>
+      <w:r>
+        <w:t>.</w:t>
+      </w:r>
+    </w:p>
     <w:sectPr>
       <w:pgSz w:w="12240" w:h="15840"/>
       <w:pgMar w:top="1440" w:right="1800" w:bottom="1440" w:left="1800" w:header="720" w:footer="720" w:gutter="0"/>
@@ -412,7 +508,7 @@
 </file>
 
 <file path=word/styles.xml><?xml version="1.0" encoding="utf-8"?>
-<w:styles xmlns:mc="http://schemas.openxmlformats.org/markup-compatibility/2006" xmlns:r="http://schemas.openxmlformats.org/officeDocument/2006/relationships" xmlns:w="http://schemas.openxmlformats.org/wordprocessingml/2006/main" xmlns:w14="http://schemas.microsoft.com/office/word/2010/wordml" xmlns:w15="http://schemas.microsoft.com/office/word/2012/wordml" mc:Ignorable="w14 w15">
+<w:styles xmlns:mc="http://schemas.openxmlformats.org/markup-compatibility/2006" xmlns:r="http://schemas.openxmlformats.org/officeDocument/2006/relationships" xmlns:w="http://schemas.openxmlformats.org/wordprocessingml/2006/main" xmlns:w14="http://schemas.microsoft.com/office/word/2010/wordml" xmlns:w15="http://schemas.microsoft.com/office/word/2012/wordml" xmlns:w16se="http://schemas.microsoft.com/office/word/2015/wordml/symex" mc:Ignorable="w14 w15 w16se">
   <w:docDefaults>
     <w:rPrDefault>
       <w:rPr>
@@ -428,7 +524,7 @@
       </w:pPr>
     </w:pPrDefault>
   </w:docDefaults>
-  <w:latentStyles w:defLockedState="0" w:defUIPriority="99" w:defSemiHidden="0" w:defUnhideWhenUsed="0" w:defQFormat="0" w:count="371">
+  <w:latentStyles w:defLockedState="0" w:defUIPriority="99" w:defSemiHidden="0" w:defUnhideWhenUsed="0" w:defQFormat="0" w:count="374">
     <w:lsdException w:name="Normal" w:uiPriority="0" w:qFormat="1"/>
     <w:lsdException w:name="heading 1" w:uiPriority="9" w:qFormat="1"/>
     <w:lsdException w:name="heading 2" w:semiHidden="1" w:uiPriority="9" w:unhideWhenUsed="1" w:qFormat="1"/>
@@ -534,7 +630,6 @@
     <w:lsdException w:name="HTML Sample" w:semiHidden="1" w:unhideWhenUsed="1"/>
     <w:lsdException w:name="HTML Typewriter" w:semiHidden="1" w:unhideWhenUsed="1"/>
     <w:lsdException w:name="HTML Variable" w:semiHidden="1" w:unhideWhenUsed="1"/>
-    <w:lsdException w:name="Normal Table" w:semiHidden="1" w:unhideWhenUsed="1"/>
     <w:lsdException w:name="annotation subject" w:semiHidden="1" w:unhideWhenUsed="1"/>
     <w:lsdException w:name="No List" w:semiHidden="1" w:unhideWhenUsed="1"/>
     <w:lsdException w:name="Outline List 1" w:semiHidden="1" w:unhideWhenUsed="1"/>
@@ -579,7 +674,6 @@
     <w:lsdException w:name="Table Professional" w:semiHidden="1" w:unhideWhenUsed="1"/>
     <w:lsdException w:name="Table Subtle 1" w:semiHidden="1" w:unhideWhenUsed="1"/>
     <w:lsdException w:name="Table Subtle 2" w:semiHidden="1" w:unhideWhenUsed="1"/>
-    <w:lsdException w:name="Table Web 1" w:semiHidden="1" w:unhideWhenUsed="1"/>
     <w:lsdException w:name="Table Web 2" w:semiHidden="1" w:unhideWhenUsed="1"/>
     <w:lsdException w:name="Table Web 3" w:semiHidden="1" w:unhideWhenUsed="1"/>
     <w:lsdException w:name="Balloon Text" w:semiHidden="1" w:unhideWhenUsed="1"/>
@@ -800,18 +894,21 @@
     <w:lsdException w:name="List Table 5 Dark Accent 6" w:uiPriority="50"/>
     <w:lsdException w:name="List Table 6 Colorful Accent 6" w:uiPriority="51"/>
     <w:lsdException w:name="List Table 7 Colorful Accent 6" w:uiPriority="52"/>
+    <w:lsdException w:name="Mention" w:semiHidden="1" w:unhideWhenUsed="1"/>
+    <w:lsdException w:name="Smart Hyperlink" w:semiHidden="1" w:unhideWhenUsed="1"/>
+    <w:lsdException w:name="Hashtag" w:semiHidden="1" w:unhideWhenUsed="1"/>
   </w:latentStyles>
-  <w:style w:type="paragraph" w:default="1" w:styleId="a">
+  <w:style w:type="paragraph" w:default="1" w:styleId="Normal">
     <w:name w:val="Normal"/>
     <w:qFormat/>
   </w:style>
-  <w:style w:type="character" w:default="1" w:styleId="a0">
+  <w:style w:type="character" w:default="1" w:styleId="DefaultParagraphFont">
     <w:name w:val="Default Paragraph Font"/>
     <w:uiPriority w:val="1"/>
     <w:semiHidden/>
     <w:unhideWhenUsed/>
   </w:style>
-  <w:style w:type="table" w:default="1" w:styleId="a1">
+  <w:style w:type="table" w:default="1" w:styleId="TableNormal">
     <w:name w:val="Normal Table"/>
     <w:uiPriority w:val="99"/>
     <w:semiHidden/>
@@ -826,7 +923,7 @@
       </w:tblCellMar>
     </w:tblPr>
   </w:style>
-  <w:style w:type="numbering" w:default="1" w:styleId="a2">
+  <w:style w:type="numbering" w:default="1" w:styleId="NoList">
     <w:name w:val="No List"/>
     <w:uiPriority w:val="99"/>
     <w:semiHidden/>

</xml_diff>

<commit_message>
Little change to the Protocols
Some mistakes on the document itself (not related to the idea at all),
and added a few comments to the document inorder to simplify things.
</commit_message>
<xml_diff>
--- a/Network_Protocols.docx
+++ b/Network_Protocols.docx
@@ -410,8 +410,6 @@
       </w:r>
       <w:r>
         <w:br/>
-      </w:r>
-      <w:r>
         <w:t>L1 – Length of amount of chairs -&gt; Length (Amount of chairs)</w:t>
       </w:r>
       <w:r>
@@ -448,13 +446,7 @@
       </w:r>
       <w:proofErr w:type="spellEnd"/>
       <w:r>
-        <w:t>(</w:t>
-      </w:r>
-      <w:r>
-        <w:t>0111_1111_1111_1111</w:t>
-      </w:r>
-      <w:r>
-        <w:t>);0111_1111_1111_1111</w:t>
+        <w:t>(0111_1111_1111_1111);0111_1111_1111_1111</w:t>
       </w:r>
       <w:r>
         <w:t xml:space="preserve">  </w:t>
@@ -658,26 +650,52 @@
       </w:r>
       <w:r>
         <w:br/>
+      </w:r>
+      <w:r>
+        <w:rPr>
+          <w:b/>
+          <w:bCs/>
+        </w:rPr>
         <w:t xml:space="preserve">How to identify a vehicle: </w:t>
       </w:r>
       <w:proofErr w:type="spellStart"/>
       <w:r>
+        <w:rPr>
+          <w:b/>
+          <w:bCs/>
+        </w:rPr>
         <w:t>vehicle_type</w:t>
       </w:r>
       <w:proofErr w:type="spellEnd"/>
       <w:r>
+        <w:rPr>
+          <w:b/>
+          <w:bCs/>
+        </w:rPr>
         <w:t xml:space="preserve"> + </w:t>
       </w:r>
       <w:proofErr w:type="spellStart"/>
       <w:r>
+        <w:rPr>
+          <w:b/>
+          <w:bCs/>
+        </w:rPr>
         <w:t>vehicle_company</w:t>
       </w:r>
       <w:proofErr w:type="spellEnd"/>
       <w:r>
+        <w:rPr>
+          <w:b/>
+          <w:bCs/>
+        </w:rPr>
         <w:t xml:space="preserve"> + </w:t>
       </w:r>
       <w:proofErr w:type="spellStart"/>
       <w:r>
+        <w:rPr>
+          <w:b/>
+          <w:bCs/>
+        </w:rPr>
         <w:t>vehicle_number</w:t>
       </w:r>
       <w:proofErr w:type="spellEnd"/>
@@ -685,6 +703,9 @@
         <w:br/>
       </w:r>
       <w:r>
+        <w:br/>
+      </w:r>
+      <w:r>
         <w:rPr>
           <w:u w:val="single"/>
         </w:rPr>
@@ -699,106 +720,109 @@
       </w:r>
       <w:proofErr w:type="spellEnd"/>
       <w:r>
-        <w:t>(username);</w:t>
-      </w:r>
-      <w:proofErr w:type="spellStart"/>
-      <w:r>
-        <w:t>username;length</w:t>
-      </w:r>
-      <w:proofErr w:type="spellEnd"/>
-      <w:r>
-        <w:t>(password);password</w:t>
-      </w:r>
-      <w:r>
-        <w:br/>
-      </w:r>
-      <w:r>
-        <w:rPr>
-          <w:u w:val="single"/>
-        </w:rPr>
-        <w:t>Register</w:t>
-      </w:r>
-      <w:r>
-        <w:t>: r;</w:t>
-      </w:r>
-      <w:r>
-        <w:t>length(username);username;length(password);password;length(</w:t>
-      </w:r>
-      <w:r>
-        <w:t>email</w:t>
-      </w:r>
-      <w:r>
-        <w:t>);</w:t>
-      </w:r>
-      <w:r>
-        <w:t>email</w:t>
-      </w:r>
-      <w:r>
-        <w:br/>
-      </w:r>
-      <w:r>
-        <w:rPr>
-          <w:u w:val="single"/>
-        </w:rPr>
-        <w:t>View Vehicle:</w:t>
-      </w:r>
-      <w:r>
-        <w:t xml:space="preserve"> </w:t>
-      </w:r>
-      <w:r>
-        <w:t>v;len(</w:t>
-      </w:r>
-      <w:r>
-        <w:t>vehicle_type</w:t>
-      </w:r>
-      <w:r>
-        <w:t>);</w:t>
-      </w:r>
-      <w:r>
-        <w:t>vehicle_type;len(</w:t>
-      </w:r>
-      <w:r>
-        <w:t>vehicle_company</w:t>
-      </w:r>
-      <w:r>
-        <w:t>);</w:t>
-      </w:r>
-      <w:r>
-        <w:t>vehicle_company;len(v</w:t>
-      </w:r>
-      <w:r>
-        <w:t>ehicle_number</w:t>
-      </w:r>
-      <w:r>
-        <w:t xml:space="preserve">); </w:t>
-      </w:r>
-      <w:proofErr w:type="spellStart"/>
-      <w:r>
-        <w:t>vehicle_company</w:t>
-      </w:r>
-      <w:proofErr w:type="spellEnd"/>
-      <w:r>
-        <w:br/>
-      </w:r>
-      <w:r>
-        <w:rPr>
-          <w:u w:val="single"/>
-        </w:rPr>
-        <w:t>Get Seats Data:</w:t>
-      </w:r>
-      <w:r>
-        <w:t xml:space="preserve"> g</w:t>
-      </w:r>
-      <w:r>
-        <w:t xml:space="preserve">;len(vehicle_type);vehicle_type;len(vehicle_company);vehicle_company;len(vehicle_number); </w:t>
-      </w:r>
-      <w:proofErr w:type="spellStart"/>
-      <w:r>
-        <w:t>vehicle_company</w:t>
+        <w:t>(usern</w:t>
       </w:r>
       <w:bookmarkStart w:id="0" w:name="_GoBack"/>
       <w:bookmarkEnd w:id="0"/>
+      <w:r>
+        <w:t>ame);</w:t>
+      </w:r>
+      <w:proofErr w:type="spellStart"/>
+      <w:r>
+        <w:t>username;length</w:t>
+      </w:r>
       <w:proofErr w:type="spellEnd"/>
+      <w:r>
+        <w:t>(password);password</w:t>
+      </w:r>
+      <w:r>
+        <w:br/>
+      </w:r>
+      <w:r>
+        <w:br/>
+      </w:r>
+      <w:r>
+        <w:rPr>
+          <w:u w:val="single"/>
+        </w:rPr>
+        <w:t>Register</w:t>
+      </w:r>
+      <w:r>
+        <w:t>: r;length(username);username;length(password);password;length(email);email</w:t>
+      </w:r>
+      <w:r>
+        <w:br/>
+      </w:r>
+      <w:r>
+        <w:br/>
+      </w:r>
+      <w:r>
+        <w:rPr>
+          <w:u w:val="single"/>
+        </w:rPr>
+        <w:t>View Vehicle:</w:t>
+      </w:r>
+      <w:r>
+        <w:t xml:space="preserve"> (first screen of the vehicle whenever a client requests a vehicle)</w:t>
+      </w:r>
+      <w:r>
+        <w:t xml:space="preserve"> </w:t>
+      </w:r>
+      <w:r>
+        <w:t>v;len(vehicle_type);</w:t>
+      </w:r>
+      <w:r>
+        <w:t>vehicle_type;len(vehicle_company);</w:t>
+      </w:r>
+      <w:r>
+        <w:t>vehicle_company;len(v</w:t>
+      </w:r>
+      <w:r>
+        <w:t>ehicle_number</w:t>
+      </w:r>
+      <w:r>
+        <w:t xml:space="preserve">); </w:t>
+      </w:r>
+      <w:proofErr w:type="spellStart"/>
+      <w:r>
+        <w:t>vehicle_</w:t>
+      </w:r>
+      <w:r>
+        <w:t>number</w:t>
+      </w:r>
+      <w:proofErr w:type="spellEnd"/>
+      <w:r>
+        <w:br/>
+      </w:r>
+      <w:r>
+        <w:br/>
+      </w:r>
+      <w:r>
+        <w:rPr>
+          <w:u w:val="single"/>
+        </w:rPr>
+        <w:t>Get Seats Data:</w:t>
+      </w:r>
+      <w:r>
+        <w:t xml:space="preserve"> (a button inside the vehicle information – view vehicle to get the seats) </w:t>
+      </w:r>
+      <w:r>
+        <w:t xml:space="preserve"> g</w:t>
+      </w:r>
+      <w:r>
+        <w:t xml:space="preserve">;len(vehicle_type);vehicle_type;len(vehicle_company);vehicle_company;len(vehicle_number); </w:t>
+      </w:r>
+      <w:proofErr w:type="spellStart"/>
+      <w:r>
+        <w:t>vehicle_</w:t>
+      </w:r>
+      <w:r>
+        <w:t>number</w:t>
+      </w:r>
+      <w:proofErr w:type="spellEnd"/>
+      <w:r>
+        <w:br/>
+      </w:r>
     </w:p>
     <w:p>
       <w:r>

</xml_diff>